<commit_message>
Extracting 3D coordinates and verifying results
</commit_message>
<xml_diff>
--- a/Documentation.docx
+++ b/Documentation.docx
@@ -15,10 +15,7 @@
       </w:r>
       <w:proofErr w:type="spellStart"/>
       <w:r>
-        <w:t>object_detection_zed_</w:t>
-      </w:r>
-      <w:r>
-        <w:t>live</w:t>
+        <w:t>object_detection_zed_live</w:t>
       </w:r>
       <w:proofErr w:type="spellEnd"/>
       <w:r>
@@ -46,10 +43,7 @@
       </w:r>
       <w:proofErr w:type="spellStart"/>
       <w:r>
-        <w:t>object_detection_zed_</w:t>
-      </w:r>
-      <w:r>
-        <w:t>modi</w:t>
+        <w:t>object_detection_zed_modi</w:t>
       </w:r>
       <w:proofErr w:type="spellEnd"/>
       <w:r>
@@ -76,7 +70,12 @@
         </w:numPr>
       </w:pPr>
       <w:r>
-        <w:t>Saving the output in csv with real world coordinates</w:t>
+        <w:t>Saving the ou</w:t>
+      </w:r>
+      <w:bookmarkStart w:id="0" w:name="_GoBack"/>
+      <w:bookmarkEnd w:id="0"/>
+      <w:r>
+        <w:t>tput in csv with real world coordinates</w:t>
       </w:r>
       <w:r>
         <w:t>(</w:t>
@@ -358,23 +357,17 @@
         </w:numPr>
       </w:pPr>
       <w:r>
-        <w:t xml:space="preserve">Results from </w:t>
-      </w:r>
-      <w:r>
-        <w:t>print(type(</w:t>
-      </w:r>
-      <w:proofErr w:type="spellStart"/>
-      <w:r>
-        <w:t>x</w:t>
-      </w:r>
-      <w:r>
-        <w:t>_</w:t>
-      </w:r>
-      <w:bookmarkStart w:id="0" w:name="_Hlk16155600"/>
+        <w:t>Results from print(type(</w:t>
+      </w:r>
+      <w:proofErr w:type="spellStart"/>
+      <w:r>
+        <w:t>x_</w:t>
+      </w:r>
+      <w:bookmarkStart w:id="1" w:name="_Hlk16155600"/>
       <w:r>
         <w:t>center</w:t>
       </w:r>
-      <w:bookmarkEnd w:id="0"/>
+      <w:bookmarkEnd w:id="1"/>
       <w:proofErr w:type="spellEnd"/>
       <w:r>
         <w:t xml:space="preserve">)), </w:t>
@@ -386,10 +379,7 @@
       <w:proofErr w:type="spellStart"/>
       <w:proofErr w:type="gramEnd"/>
       <w:r>
-        <w:t>x</w:t>
-      </w:r>
-      <w:r>
-        <w:t>_center</w:t>
+        <w:t>x_center</w:t>
       </w:r>
       <w:proofErr w:type="spellEnd"/>
       <w:r>
@@ -404,19 +394,7 @@
       </w:r>
       <w:proofErr w:type="spellEnd"/>
       <w:r>
-        <w:t>) (line1</w:t>
-      </w:r>
-      <w:r>
-        <w:t>23</w:t>
-      </w:r>
-      <w:r>
-        <w:t>,</w:t>
-      </w:r>
-      <w:r>
-        <w:t>124</w:t>
-      </w:r>
-      <w:r>
-        <w:t>)</w:t>
+        <w:t>) (line123,124)</w:t>
       </w:r>
     </w:p>
     <w:p>
@@ -640,10 +618,7 @@
         </w:numPr>
       </w:pPr>
       <w:r>
-        <w:t>print(type(distance)) print(distance) Provides distance of the object from the camera</w:t>
-      </w:r>
-      <w:r>
-        <w:t>.</w:t>
+        <w:t>print(type(distance)) print(distance) Provides distance of the object from the camera.</w:t>
       </w:r>
     </w:p>
     <w:p>
@@ -692,6 +667,40 @@
       </w:pPr>
       <w:r>
         <w:t>5.58368138988692</w:t>
+      </w:r>
+    </w:p>
+    <w:p>
+      <w:pPr>
+        <w:pStyle w:val="ListParagraph"/>
+      </w:pPr>
+    </w:p>
+    <w:p>
+      <w:pPr>
+        <w:pStyle w:val="ListParagraph"/>
+      </w:pPr>
+      <w:r>
+        <w:t xml:space="preserve">The distance is calculated as </w:t>
+      </w:r>
+      <w:proofErr w:type="spellStart"/>
+      <w:r>
+        <w:t>sqroot</w:t>
+      </w:r>
+      <w:proofErr w:type="spellEnd"/>
+      <w:r>
+        <w:t xml:space="preserve"> of x2+y2+z2. This is because </w:t>
+      </w:r>
+      <w:proofErr w:type="spellStart"/>
+      <w:proofErr w:type="gramStart"/>
+      <w:r>
+        <w:t>x,y</w:t>
+      </w:r>
+      <w:proofErr w:type="gramEnd"/>
+      <w:r>
+        <w:t>,z</w:t>
+      </w:r>
+      <w:proofErr w:type="spellEnd"/>
+      <w:r>
+        <w:t xml:space="preserve"> represent the coordinate values and the </w:t>
       </w:r>
     </w:p>
     <w:p>
@@ -839,10 +848,7 @@
       </w:r>
       <w:proofErr w:type="spellEnd"/>
       <w:r>
-        <w:t xml:space="preserve"> = </w:t>
-      </w:r>
-      <w:r>
-        <w:t>5</w:t>
+        <w:t xml:space="preserve"> = 5</w:t>
       </w:r>
     </w:p>
     <w:p>
@@ -892,8 +898,6 @@
       <w:r>
         <w:t>&lt;class 'int'&gt;</w:t>
       </w:r>
-      <w:bookmarkStart w:id="1" w:name="_GoBack"/>
-      <w:bookmarkEnd w:id="1"/>
     </w:p>
     <w:p>
       <w:pPr>

</xml_diff>